<commit_message>
Add uuid of the order to card
</commit_message>
<xml_diff>
--- a/magic_window/0ba3de5f-c112-4790-aa1f-5c7f3ceda40a/card_outside.docx
+++ b/magic_window/0ba3de5f-c112-4790-aa1f-5c7f3ceda40a/card_outside.docx
@@ -24,8 +24,12 @@
         <w:tblW w:w="15025" w:type="dxa"/>
         <w:tblInd w:w="846" w:type="dxa"/>
         <w:tblBorders>
-          <w:insideH w:val="single" w:sz="6" w:space="0" w:color="auto"/>
-          <w:insideV w:val="single" w:sz="6" w:space="0" w:color="auto"/>
+          <w:top w:val="none" w:sz="0" w:space="0" w:color="auto"/>
+          <w:left w:val="none" w:sz="0" w:space="0" w:color="auto"/>
+          <w:bottom w:val="none" w:sz="0" w:space="0" w:color="auto"/>
+          <w:right w:val="none" w:sz="0" w:space="0" w:color="auto"/>
+          <w:insideH w:val="none" w:sz="0" w:space="0" w:color="auto"/>
+          <w:insideV w:val="none" w:sz="0" w:space="0" w:color="auto"/>
         </w:tblBorders>
         <w:tblLook w:val="04A0" w:firstRow="1" w:lastRow="0" w:firstColumn="1" w:lastColumn="0" w:noHBand="0" w:noVBand="1"/>
       </w:tblPr>
@@ -268,16 +272,16 @@
                 <w:szCs w:val="72"/>
               </w:rPr>
               <w:drawing>
-                <wp:anchor distT="0" distB="0" distL="114300" distR="114300" simplePos="0" relativeHeight="251657215" behindDoc="1" locked="0" layoutInCell="1" allowOverlap="1" wp14:anchorId="46F88CB5" wp14:editId="0925E192">
+                <wp:anchor distT="0" distB="0" distL="114300" distR="114300" simplePos="0" relativeHeight="251657215" behindDoc="1" locked="0" layoutInCell="1" allowOverlap="1" wp14:anchorId="46F88CB5" wp14:editId="78F38D27">
                   <wp:simplePos x="0" y="0"/>
                   <wp:positionH relativeFrom="column">
-                    <wp:posOffset>-51584</wp:posOffset>
+                    <wp:posOffset>54488</wp:posOffset>
                   </wp:positionH>
                   <wp:positionV relativeFrom="page">
-                    <wp:posOffset>919</wp:posOffset>
+                    <wp:posOffset>224492</wp:posOffset>
                   </wp:positionV>
-                  <wp:extent cx="4707890" cy="6797880"/>
-                  <wp:effectExtent l="0" t="0" r="3810" b="0"/>
+                  <wp:extent cx="4405054" cy="6360606"/>
+                  <wp:effectExtent l="0" t="0" r="1905" b="2540"/>
                   <wp:wrapNone/>
                   <wp:docPr id="5" name="Picture 5"/>
                   <wp:cNvGraphicFramePr>
@@ -290,21 +294,23 @@
                           <pic:cNvPr id="5" name="Picture 5"/>
                           <pic:cNvPicPr/>
                         </pic:nvPicPr>
-                        <pic:blipFill rotWithShape="1">
-                          <a:blip r:embed="rId6">
+                        <pic:blipFill>
+                          <a:blip r:embed="rId6" cstate="print">
                             <a:extLst>
                               <a:ext uri="{28A0092B-C50C-407E-A947-70E740481C1C}">
                                 <a14:useLocalDpi xmlns:a14="http://schemas.microsoft.com/office/drawing/2010/main" val="0"/>
                               </a:ext>
                             </a:extLst>
                           </a:blip>
-                          <a:srcRect l="1402" r="1642"/>
-                          <a:stretch/>
+                          <a:srcRect l="3830" r="3830"/>
+                          <a:stretch>
+                            <a:fillRect/>
+                          </a:stretch>
                         </pic:blipFill>
                         <pic:spPr bwMode="auto">
                           <a:xfrm>
                             <a:off x="0" y="0"/>
-                            <a:ext cx="4708628" cy="6798946"/>
+                            <a:ext cx="4405054" cy="6360606"/>
                           </a:xfrm>
                           <a:prstGeom prst="rect">
                             <a:avLst/>
@@ -592,7 +598,7 @@
                 <w:sz w:val="13"/>
                 <w:szCs w:val="13"/>
               </w:rPr>
-              <w:t>f1f2aff0-f8ea-4247-9dfd-282159c1007f</w:t>
+              <w:t>0ba3de5f-c112-4790-aa1f-5c7f3ceda40a</w:t>
             </w:r>
           </w:p>
         </w:tc>
@@ -655,14 +661,14 @@
         <v:path o:extrusionok="f" gradientshapeok="t" o:connecttype="rect"/>
         <o:lock v:ext="edit" aspectratio="t"/>
       </v:shapetype>
-      <v:shape id="_x0000_i1074" type="#_x0000_t75" style="width:60.5pt;height:43.65pt;visibility:visible;mso-wrap-style:square" o:bullet="t">
+      <v:shape id="_x0000_i1070" type="#_x0000_t75" style="width:60.5pt;height:43.65pt;visibility:visible;mso-wrap-style:square" o:bullet="t">
         <v:imagedata r:id="rId1" o:title=""/>
       </v:shape>
     </w:pict>
   </w:numPicBullet>
   <w:numPicBullet w:numPicBulletId="1">
     <w:pict>
-      <v:shape id="_x0000_i1075" type="#_x0000_t75" style="width:799.65pt;height:567.55pt;visibility:visible;mso-wrap-style:square" o:bullet="t">
+      <v:shape id="_x0000_i1071" type="#_x0000_t75" style="width:799.65pt;height:567.55pt;visibility:visible;mso-wrap-style:square" o:bullet="t">
         <v:imagedata r:id="rId2" o:title=""/>
       </v:shape>
     </w:pict>

</xml_diff>